<commit_message>
Prepravljeni tipovi na klijentskoj aplikaciji
</commit_message>
<xml_diff>
--- a/dokumentacija.docx
+++ b/dokumentacija.docx
@@ -2588,10 +2588,10 @@
             <v:path o:extrusionok="f" gradientshapeok="t" o:connecttype="rect"/>
             <o:lock v:ext="edit" aspectratio="t"/>
           </v:shapetype>
-          <v:shape id="_x0000_i1028" type="#_x0000_t75" style="width:346.8pt;height:344.4pt" o:ole="">
+          <v:shape id="_x0000_i1025" type="#_x0000_t75" style="width:346.8pt;height:344.4pt" o:ole="">
             <v:imagedata r:id="rId7" o:title=""/>
           </v:shape>
-          <o:OLEObject Type="Embed" ProgID="Visio.Drawing.15" ShapeID="_x0000_i1028" DrawAspect="Content" ObjectID="_1692054144" r:id="rId8"/>
+          <o:OLEObject Type="Embed" ProgID="Visio.Drawing.15" ShapeID="_x0000_i1025" DrawAspect="Content" ObjectID="_1692118740" r:id="rId8"/>
         </w:object>
       </w:r>
     </w:p>
@@ -2643,10 +2643,10 @@
       </w:pPr>
       <w:r>
         <w:object w:dxaOrig="6935" w:dyaOrig="6876">
-          <v:shape id="_x0000_i1025" type="#_x0000_t75" style="width:346.8pt;height:344.4pt" o:ole="">
+          <v:shape id="_x0000_i1026" type="#_x0000_t75" style="width:346.8pt;height:344.4pt" o:ole="">
             <v:imagedata r:id="rId9" o:title=""/>
           </v:shape>
-          <o:OLEObject Type="Embed" ProgID="Visio.Drawing.15" ShapeID="_x0000_i1025" DrawAspect="Content" ObjectID="_1692054145" r:id="rId10"/>
+          <o:OLEObject Type="Embed" ProgID="Visio.Drawing.15" ShapeID="_x0000_i1026" DrawAspect="Content" ObjectID="_1692118741" r:id="rId10"/>
         </w:object>
       </w:r>
     </w:p>
@@ -2728,10 +2728,10 @@
       </w:pPr>
       <w:r>
         <w:object w:dxaOrig="6935" w:dyaOrig="6876">
-          <v:shape id="_x0000_i1026" type="#_x0000_t75" style="width:346.8pt;height:344.4pt" o:ole="">
+          <v:shape id="_x0000_i1027" type="#_x0000_t75" style="width:346.8pt;height:344.4pt" o:ole="">
             <v:imagedata r:id="rId11" o:title=""/>
           </v:shape>
-          <o:OLEObject Type="Embed" ProgID="Visio.Drawing.15" ShapeID="_x0000_i1026" DrawAspect="Content" ObjectID="_1692054146" r:id="rId12"/>
+          <o:OLEObject Type="Embed" ProgID="Visio.Drawing.15" ShapeID="_x0000_i1027" DrawAspect="Content" ObjectID="_1692118742" r:id="rId12"/>
         </w:object>
       </w:r>
     </w:p>
@@ -2785,10 +2785,10 @@
       </w:pPr>
       <w:r>
         <w:object w:dxaOrig="6935" w:dyaOrig="6876">
-          <v:shape id="_x0000_i1027" type="#_x0000_t75" style="width:346.8pt;height:344.4pt" o:ole="">
+          <v:shape id="_x0000_i1028" type="#_x0000_t75" style="width:346.8pt;height:344.4pt" o:ole="">
             <v:imagedata r:id="rId13" o:title=""/>
           </v:shape>
-          <o:OLEObject Type="Embed" ProgID="Visio.Drawing.15" ShapeID="_x0000_i1027" DrawAspect="Content" ObjectID="_1692054147" r:id="rId14"/>
+          <o:OLEObject Type="Embed" ProgID="Visio.Drawing.15" ShapeID="_x0000_i1028" DrawAspect="Content" ObjectID="_1692118743" r:id="rId14"/>
         </w:object>
       </w:r>
     </w:p>
@@ -2906,14 +2906,36 @@
       <w:r>
         <w:t xml:space="preserve">Slika </w:t>
       </w:r>
-      <w:fldSimple w:instr=" SEQ Slika \* ARABIC ">
-        <w:r>
-          <w:rPr>
-            <w:noProof/>
-          </w:rPr>
-          <w:t>6</w:t>
-        </w:r>
-      </w:fldSimple>
+      <w:r>
+        <w:rPr>
+          <w:noProof/>
+        </w:rPr>
+        <w:fldChar w:fldCharType="begin"/>
+      </w:r>
+      <w:r>
+        <w:rPr>
+          <w:noProof/>
+        </w:rPr>
+        <w:instrText xml:space="preserve"> SEQ Slika \* ARABIC </w:instrText>
+      </w:r>
+      <w:r>
+        <w:rPr>
+          <w:noProof/>
+        </w:rPr>
+        <w:fldChar w:fldCharType="separate"/>
+      </w:r>
+      <w:r>
+        <w:rPr>
+          <w:noProof/>
+        </w:rPr>
+        <w:t>6</w:t>
+      </w:r>
+      <w:r>
+        <w:rPr>
+          <w:noProof/>
+        </w:rPr>
+        <w:fldChar w:fldCharType="end"/>
+      </w:r>
       <w:r>
         <w:t xml:space="preserve"> SK3 Osnovni scenario</w:t>
       </w:r>
@@ -2978,14 +3000,36 @@
       <w:r>
         <w:t xml:space="preserve">Slika </w:t>
       </w:r>
-      <w:fldSimple w:instr=" SEQ Slika \* ARABIC ">
-        <w:r>
-          <w:rPr>
-            <w:noProof/>
-          </w:rPr>
-          <w:t>7</w:t>
-        </w:r>
-      </w:fldSimple>
+      <w:r>
+        <w:rPr>
+          <w:noProof/>
+        </w:rPr>
+        <w:fldChar w:fldCharType="begin"/>
+      </w:r>
+      <w:r>
+        <w:rPr>
+          <w:noProof/>
+        </w:rPr>
+        <w:instrText xml:space="preserve"> SEQ Slika \* ARABIC </w:instrText>
+      </w:r>
+      <w:r>
+        <w:rPr>
+          <w:noProof/>
+        </w:rPr>
+        <w:fldChar w:fldCharType="separate"/>
+      </w:r>
+      <w:r>
+        <w:rPr>
+          <w:noProof/>
+        </w:rPr>
+        <w:t>7</w:t>
+      </w:r>
+      <w:r>
+        <w:rPr>
+          <w:noProof/>
+        </w:rPr>
+        <w:fldChar w:fldCharType="end"/>
+      </w:r>
       <w:r>
         <w:t xml:space="preserve"> SK3 Alternativni scenario</w:t>
       </w:r>
@@ -3945,284 +3989,7 @@
                 <w:rFonts w:eastAsia="Arial Unicode MS"/>
                 <w:szCs w:val="24"/>
               </w:rPr>
-              <w:t>   {</w:t>
-            </w:r>
-          </w:p>
-          <w:p>
-            <w:pPr>
-              <w:rPr>
-                <w:rFonts w:eastAsia="Arial Unicode MS"/>
-                <w:szCs w:val="24"/>
-              </w:rPr>
-            </w:pPr>
-            <w:r>
-              <w:rPr>
-                <w:rFonts w:eastAsia="Arial Unicode MS"/>
-                <w:szCs w:val="24"/>
-              </w:rPr>
-              <w:t>      "id": 1,</w:t>
-            </w:r>
-          </w:p>
-          <w:p>
-            <w:pPr>
-              <w:rPr>
-                <w:rFonts w:eastAsia="Arial Unicode MS"/>
-                <w:szCs w:val="24"/>
-              </w:rPr>
-            </w:pPr>
-            <w:r>
-              <w:rPr>
-                <w:rFonts w:eastAsia="Arial Unicode MS"/>
-                <w:szCs w:val="24"/>
-              </w:rPr>
-              <w:t>      "</w:t>
-            </w:r>
-            <w:r>
-              <w:rPr>
-                <w:rFonts w:eastAsia="Arial Unicode MS"/>
-                <w:szCs w:val="24"/>
-              </w:rPr>
-              <w:t>naziv</w:t>
-            </w:r>
-            <w:r>
-              <w:rPr>
-                <w:rFonts w:eastAsia="Arial Unicode MS"/>
-                <w:szCs w:val="24"/>
-              </w:rPr>
-              <w:t>": "</w:t>
-            </w:r>
-            <w:r>
-              <w:rPr>
-                <w:rFonts w:eastAsia="Arial Unicode MS"/>
-                <w:szCs w:val="24"/>
-              </w:rPr>
-              <w:t>programiranje</w:t>
-            </w:r>
-            <w:r>
-              <w:rPr>
-                <w:rFonts w:eastAsia="Arial Unicode MS"/>
-                <w:szCs w:val="24"/>
-              </w:rPr>
-              <w:t>"</w:t>
-            </w:r>
-          </w:p>
-          <w:p>
-            <w:pPr>
-              <w:rPr>
-                <w:rFonts w:eastAsia="Arial Unicode MS"/>
-                <w:szCs w:val="24"/>
-              </w:rPr>
-            </w:pPr>
-            <w:r>
-              <w:rPr>
-                <w:rFonts w:eastAsia="Arial Unicode MS"/>
-                <w:szCs w:val="24"/>
-              </w:rPr>
-              <w:t>   },</w:t>
-            </w:r>
-          </w:p>
-          <w:p>
-            <w:pPr>
-              <w:rPr>
-                <w:rFonts w:eastAsia="Arial Unicode MS"/>
-                <w:szCs w:val="24"/>
-              </w:rPr>
-            </w:pPr>
-            <w:r>
-              <w:rPr>
-                <w:rFonts w:eastAsia="Arial Unicode MS"/>
-                <w:szCs w:val="24"/>
-              </w:rPr>
-              <w:t>   {</w:t>
-            </w:r>
-          </w:p>
-          <w:p>
-            <w:pPr>
-              <w:rPr>
-                <w:rFonts w:eastAsia="Arial Unicode MS"/>
-                <w:szCs w:val="24"/>
-              </w:rPr>
-            </w:pPr>
-            <w:r>
-              <w:rPr>
-                <w:rFonts w:eastAsia="Arial Unicode MS"/>
-                <w:szCs w:val="24"/>
-              </w:rPr>
-              <w:t>      "id": 2,</w:t>
-            </w:r>
-          </w:p>
-          <w:p>
-            <w:pPr>
-              <w:rPr>
-                <w:rFonts w:eastAsia="Arial Unicode MS"/>
-                <w:szCs w:val="24"/>
-              </w:rPr>
-            </w:pPr>
-            <w:r>
-              <w:rPr>
-                <w:rFonts w:eastAsia="Arial Unicode MS"/>
-                <w:szCs w:val="24"/>
-              </w:rPr>
-              <w:t>      "</w:t>
-            </w:r>
-            <w:r>
-              <w:rPr>
-                <w:rFonts w:eastAsia="Arial Unicode MS"/>
-                <w:szCs w:val="24"/>
-              </w:rPr>
-              <w:t xml:space="preserve"> </w:t>
-            </w:r>
-            <w:r>
-              <w:rPr>
-                <w:rFonts w:eastAsia="Arial Unicode MS"/>
-                <w:szCs w:val="24"/>
-              </w:rPr>
-              <w:t>naziv</w:t>
-            </w:r>
-            <w:r>
-              <w:rPr>
-                <w:rFonts w:eastAsia="Arial Unicode MS"/>
-                <w:szCs w:val="24"/>
-              </w:rPr>
-              <w:t xml:space="preserve"> </w:t>
-            </w:r>
-            <w:r>
-              <w:rPr>
-                <w:rFonts w:eastAsia="Arial Unicode MS"/>
-                <w:szCs w:val="24"/>
-              </w:rPr>
-              <w:t>": "</w:t>
-            </w:r>
-            <w:r>
-              <w:rPr>
-                <w:rFonts w:eastAsia="Arial Unicode MS"/>
-                <w:szCs w:val="24"/>
-              </w:rPr>
-              <w:t>dečja</w:t>
-            </w:r>
-            <w:r>
-              <w:rPr>
-                <w:rFonts w:eastAsia="Arial Unicode MS"/>
-                <w:szCs w:val="24"/>
-              </w:rPr>
-              <w:t>"</w:t>
-            </w:r>
-          </w:p>
-          <w:p>
-            <w:pPr>
-              <w:rPr>
-                <w:rFonts w:eastAsia="Arial Unicode MS"/>
-                <w:szCs w:val="24"/>
-              </w:rPr>
-            </w:pPr>
-            <w:r>
-              <w:rPr>
-                <w:rFonts w:eastAsia="Arial Unicode MS"/>
-                <w:szCs w:val="24"/>
-              </w:rPr>
-              <w:t>   },</w:t>
-            </w:r>
-          </w:p>
-          <w:p>
-            <w:pPr>
-              <w:rPr>
-                <w:rFonts w:eastAsia="Arial Unicode MS"/>
-                <w:szCs w:val="24"/>
-              </w:rPr>
-            </w:pPr>
-            <w:r>
-              <w:rPr>
-                <w:rFonts w:eastAsia="Arial Unicode MS"/>
-                <w:szCs w:val="24"/>
-              </w:rPr>
-              <w:t>   {</w:t>
-            </w:r>
-          </w:p>
-          <w:p>
-            <w:pPr>
-              <w:rPr>
-                <w:rFonts w:eastAsia="Arial Unicode MS"/>
-                <w:szCs w:val="24"/>
-              </w:rPr>
-            </w:pPr>
-            <w:r>
-              <w:rPr>
-                <w:rFonts w:eastAsia="Arial Unicode MS"/>
-                <w:szCs w:val="24"/>
-              </w:rPr>
-              <w:t>      "id": 3,</w:t>
-            </w:r>
-          </w:p>
-          <w:p>
-            <w:pPr>
-              <w:rPr>
-                <w:rFonts w:eastAsia="Arial Unicode MS"/>
-                <w:szCs w:val="24"/>
-              </w:rPr>
-            </w:pPr>
-            <w:r>
-              <w:rPr>
-                <w:rFonts w:eastAsia="Arial Unicode MS"/>
-                <w:szCs w:val="24"/>
-              </w:rPr>
-              <w:t>      "</w:t>
-            </w:r>
-            <w:r>
-              <w:rPr>
-                <w:rFonts w:eastAsia="Arial Unicode MS"/>
-                <w:szCs w:val="24"/>
-              </w:rPr>
-              <w:t xml:space="preserve"> </w:t>
-            </w:r>
-            <w:r>
-              <w:rPr>
-                <w:rFonts w:eastAsia="Arial Unicode MS"/>
-                <w:szCs w:val="24"/>
-              </w:rPr>
-              <w:t>naziv</w:t>
-            </w:r>
-            <w:r>
-              <w:rPr>
-                <w:rFonts w:eastAsia="Arial Unicode MS"/>
-                <w:szCs w:val="24"/>
-              </w:rPr>
-              <w:t xml:space="preserve"> </w:t>
-            </w:r>
-            <w:r>
-              <w:rPr>
-                <w:rFonts w:eastAsia="Arial Unicode MS"/>
-                <w:szCs w:val="24"/>
-              </w:rPr>
-              <w:t>": "</w:t>
-            </w:r>
-            <w:r>
-              <w:rPr>
-                <w:rFonts w:eastAsia="Arial Unicode MS"/>
-                <w:szCs w:val="24"/>
-              </w:rPr>
-              <w:t>klasik</w:t>
-            </w:r>
-            <w:r>
-              <w:rPr>
-                <w:rFonts w:eastAsia="Arial Unicode MS"/>
-                <w:szCs w:val="24"/>
-              </w:rPr>
-              <w:t>"</w:t>
-            </w:r>
-          </w:p>
-          <w:p>
-            <w:pPr>
-              <w:rPr>
-                <w:rFonts w:eastAsia="Arial Unicode MS"/>
-                <w:szCs w:val="24"/>
-              </w:rPr>
-            </w:pPr>
-            <w:r>
-              <w:rPr>
-                <w:rFonts w:eastAsia="Arial Unicode MS"/>
-                <w:szCs w:val="24"/>
-              </w:rPr>
-              <w:t>   }</w:t>
+              <w:t>  </w:t>
             </w:r>
           </w:p>
           <w:p>
@@ -4454,7 +4221,15 @@
                 <w:szCs w:val="24"/>
                 <w:lang w:val="sr-Latn-BA"/>
               </w:rPr>
-              <w:t>/prijava</w:t>
+              <w:t>/</w:t>
+            </w:r>
+            <w:r>
+              <w:rPr>
+                <w:rFonts w:eastAsia="Arial Unicode MS"/>
+                <w:szCs w:val="24"/>
+                <w:lang w:val="sr-Latn-BA"/>
+              </w:rPr>
+              <w:t>knjiga</w:t>
             </w:r>
           </w:p>
         </w:tc>
@@ -4572,8 +4347,6 @@
               </w:rPr>
               <w:t> </w:t>
             </w:r>
-            <w:bookmarkStart w:id="7" w:name="_GoBack"/>
-            <w:bookmarkEnd w:id="7"/>
           </w:p>
           <w:p>
             <w:pPr>
@@ -4758,7 +4531,7 @@
       <w:pPr>
         <w:pStyle w:val="Heading1"/>
       </w:pPr>
-      <w:bookmarkStart w:id="8" w:name="_Toc76398014"/>
+      <w:bookmarkStart w:id="7" w:name="_Toc76398014"/>
     </w:p>
     <w:p>
       <w:pPr>
@@ -4780,7 +4553,7 @@
         <w:lastRenderedPageBreak/>
         <w:t>Opis korišćenih tehnologija</w:t>
       </w:r>
-      <w:bookmarkEnd w:id="8"/>
+      <w:bookmarkEnd w:id="7"/>
     </w:p>
     <w:p>
       <w:pPr>
@@ -4855,57 +4628,57 @@
       <w:pPr>
         <w:pStyle w:val="Heading2"/>
       </w:pPr>
-      <w:bookmarkStart w:id="9" w:name="_Toc42507407"/>
-      <w:bookmarkStart w:id="10" w:name="_Toc76398015"/>
+      <w:bookmarkStart w:id="8" w:name="_Toc42507407"/>
+      <w:bookmarkStart w:id="9" w:name="_Toc76398015"/>
       <w:r>
         <w:t>React</w:t>
       </w:r>
+      <w:bookmarkEnd w:id="8"/>
       <w:bookmarkEnd w:id="9"/>
+    </w:p>
+    <w:p/>
+    <w:p>
+      <w:r>
+        <w:t>React predstavlja biblioteka za kreiranje korisničkog interfejsa i poslovne logike na klijentskoj strani. React služi za kreiranje SPA web aplikacija odnosno aplikacija koje imaju samo jednu html stranu i kojima glavnu ulogu ima javascript.</w:t>
+      </w:r>
+    </w:p>
+    <w:p>
+      <w:r>
+        <w:t>Glavni koncept u React – je komponenta.</w:t>
+      </w:r>
+    </w:p>
+    <w:p>
+      <w:r>
+        <w:t>Komponenta predstavlja nešto što može da se iscrta kao jedna celina.</w:t>
+      </w:r>
+    </w:p>
+    <w:p>
+      <w:r>
+        <w:t>Celokupni prikaz aplikacije dobija se kompozicijom raznih elemenata u okviru jedne glavne komponente koja se, najčešće, naziva App.</w:t>
+      </w:r>
+    </w:p>
+    <w:p>
+      <w:r>
+        <w:t>Komponente mogu definisane kao funkcija i kao klasa.</w:t>
+      </w:r>
+    </w:p>
+    <w:p>
+      <w:r>
+        <w:t>Svaka komponenta ima svoje atribute koje je dobila komponente roditelja i svoje stanje koje je ona sama kreirala. Komponenta može da menja svoje stanje ali ne može da menja svoje atribute. Prilikom promene stanja poziva se posebna funkcija koja to radi nakon čega se prikaz na ekranu automatski menja na svim mestima koja su se iscrtavala na osnovu tog stanja.</w:t>
+      </w:r>
+    </w:p>
+    <w:p/>
+    <w:p>
+      <w:pPr>
+        <w:pStyle w:val="Heading2"/>
+      </w:pPr>
+      <w:bookmarkStart w:id="10" w:name="_Toc42507408"/>
+      <w:bookmarkStart w:id="11" w:name="_Toc76398016"/>
+      <w:r>
+        <w:t>Express</w:t>
+      </w:r>
       <w:bookmarkEnd w:id="10"/>
-    </w:p>
-    <w:p/>
-    <w:p>
-      <w:r>
-        <w:t>React predstavlja biblioteka za kreiranje korisničkog interfejsa i poslovne logike na klijentskoj strani. React služi za kreiranje SPA web aplikacija odnosno aplikacija koje imaju samo jednu html stranu i kojima glavnu ulogu ima javascript.</w:t>
-      </w:r>
-    </w:p>
-    <w:p>
-      <w:r>
-        <w:t>Glavni koncept u React – je komponenta.</w:t>
-      </w:r>
-    </w:p>
-    <w:p>
-      <w:r>
-        <w:t>Komponenta predstavlja nešto što može da se iscrta kao jedna celina.</w:t>
-      </w:r>
-    </w:p>
-    <w:p>
-      <w:r>
-        <w:t>Celokupni prikaz aplikacije dobija se kompozicijom raznih elemenata u okviru jedne glavne komponente koja se, najčešće, naziva App.</w:t>
-      </w:r>
-    </w:p>
-    <w:p>
-      <w:r>
-        <w:t>Komponente mogu definisane kao funkcija i kao klasa.</w:t>
-      </w:r>
-    </w:p>
-    <w:p>
-      <w:r>
-        <w:t>Svaka komponenta ima svoje atribute koje je dobila komponente roditelja i svoje stanje koje je ona sama kreirala. Komponenta može da menja svoje stanje ali ne može da menja svoje atribute. Prilikom promene stanja poziva se posebna funkcija koja to radi nakon čega se prikaz na ekranu automatski menja na svim mestima koja su se iscrtavala na osnovu tog stanja.</w:t>
-      </w:r>
-    </w:p>
-    <w:p/>
-    <w:p>
-      <w:pPr>
-        <w:pStyle w:val="Heading2"/>
-      </w:pPr>
-      <w:bookmarkStart w:id="11" w:name="_Toc42507408"/>
-      <w:bookmarkStart w:id="12" w:name="_Toc76398016"/>
-      <w:r>
-        <w:t>Express</w:t>
-      </w:r>
       <w:bookmarkEnd w:id="11"/>
-      <w:bookmarkEnd w:id="12"/>
     </w:p>
     <w:p/>
     <w:p>
@@ -4978,18 +4751,37 @@
       <w:pPr>
         <w:pStyle w:val="Heading2"/>
       </w:pPr>
-      <w:bookmarkStart w:id="13" w:name="_Toc42507409"/>
-      <w:bookmarkStart w:id="14" w:name="_Toc76398017"/>
+      <w:bookmarkStart w:id="12" w:name="_Toc42507409"/>
+      <w:bookmarkStart w:id="13" w:name="_Toc76398017"/>
       <w:r>
         <w:t>Axois</w:t>
       </w:r>
+      <w:bookmarkEnd w:id="12"/>
       <w:bookmarkEnd w:id="13"/>
+    </w:p>
+    <w:p/>
+    <w:p>
+      <w:r>
+        <w:t>Axios je biblioteka koja pojednostavljuje rad sa AJAX zahtevima. Axios omogućava kreiranje svih vrsta http zahteva kao i kreiranje zaglavlja. Kao odgovor sa servera, axios vraća korisniku originalni odgovor sa pridruženim metapodacima koje je axios izgenerisao.</w:t>
+      </w:r>
+    </w:p>
+    <w:p/>
+    <w:p>
+      <w:pPr>
+        <w:pStyle w:val="Heading2"/>
+      </w:pPr>
+      <w:bookmarkStart w:id="14" w:name="_Toc42507410"/>
+      <w:bookmarkStart w:id="15" w:name="_Toc76398018"/>
+      <w:r>
+        <w:t>Mysql</w:t>
+      </w:r>
       <w:bookmarkEnd w:id="14"/>
+      <w:bookmarkEnd w:id="15"/>
     </w:p>
     <w:p/>
     <w:p>
       <w:r>
-        <w:t>Axios je biblioteka koja pojednostavljuje rad sa AJAX zahtevima. Axios omogućava kreiranje svih vrsta http zahteva kao i kreiranje zaglavlja. Kao odgovor sa servera, axios vraća korisniku originalni odgovor sa pridruženim metapodacima koje je axios izgenerisao.</w:t>
+        <w:t xml:space="preserve">Relaciona baza podataka koja je besplatna za korišćenje. </w:t>
       </w:r>
     </w:p>
     <w:p/>
@@ -4997,32 +4789,13 @@
       <w:pPr>
         <w:pStyle w:val="Heading2"/>
       </w:pPr>
-      <w:bookmarkStart w:id="15" w:name="_Toc42507410"/>
-      <w:bookmarkStart w:id="16" w:name="_Toc76398018"/>
-      <w:r>
-        <w:t>Mysql</w:t>
-      </w:r>
-      <w:bookmarkEnd w:id="15"/>
+      <w:bookmarkStart w:id="16" w:name="_Toc42507411"/>
+      <w:bookmarkStart w:id="17" w:name="_Toc76398019"/>
+      <w:r>
+        <w:t>TypeORM</w:t>
+      </w:r>
       <w:bookmarkEnd w:id="16"/>
-    </w:p>
-    <w:p/>
-    <w:p>
-      <w:r>
-        <w:t xml:space="preserve">Relaciona baza podataka koja je besplatna za korišćenje. </w:t>
-      </w:r>
-    </w:p>
-    <w:p/>
-    <w:p>
-      <w:pPr>
-        <w:pStyle w:val="Heading2"/>
-      </w:pPr>
-      <w:bookmarkStart w:id="17" w:name="_Toc42507411"/>
-      <w:bookmarkStart w:id="18" w:name="_Toc76398019"/>
-      <w:r>
-        <w:t>TypeORM</w:t>
-      </w:r>
       <w:bookmarkEnd w:id="17"/>
-      <w:bookmarkEnd w:id="18"/>
     </w:p>
     <w:p/>
     <w:p>
@@ -5070,12 +4843,12 @@
       <w:pPr>
         <w:pStyle w:val="Heading1"/>
       </w:pPr>
-      <w:bookmarkStart w:id="19" w:name="_Toc76398020"/>
+      <w:bookmarkStart w:id="18" w:name="_Toc76398020"/>
       <w:r>
         <w:lastRenderedPageBreak/>
         <w:t>Reprezentativni delovi koda</w:t>
       </w:r>
-      <w:bookmarkEnd w:id="19"/>
+      <w:bookmarkEnd w:id="18"/>
     </w:p>
     <w:p/>
     <w:p>
@@ -16665,11 +16438,16 @@
       <w:pPr>
         <w:pStyle w:val="Heading1"/>
       </w:pPr>
-      <w:bookmarkStart w:id="20" w:name="_Toc76398021"/>
+      <w:bookmarkStart w:id="19" w:name="_Toc76398021"/>
       <w:r>
         <w:lastRenderedPageBreak/>
         <w:t>Link ka udaljenom repozitorijumu</w:t>
       </w:r>
+      <w:bookmarkEnd w:id="19"/>
+    </w:p>
+    <w:p/>
+    <w:p>
+      <w:bookmarkStart w:id="20" w:name="_GoBack"/>
       <w:bookmarkEnd w:id="20"/>
     </w:p>
     <w:sectPr>
@@ -18544,7 +18322,7 @@
 </file>
 
 <file path=customXml/itemProps1.xml><?xml version="1.0" encoding="utf-8"?>
-<ds:datastoreItem xmlns:ds="http://schemas.openxmlformats.org/officeDocument/2006/customXml" ds:itemID="{817A3B2A-9050-4D02-82AA-A9C92602F2FD}">
+<ds:datastoreItem xmlns:ds="http://schemas.openxmlformats.org/officeDocument/2006/customXml" ds:itemID="{14CB65C6-5DEF-427E-A79D-05E783D5447B}">
   <ds:schemaRefs>
     <ds:schemaRef ds:uri="http://schemas.openxmlformats.org/officeDocument/2006/bibliography"/>
   </ds:schemaRefs>

</xml_diff>